<commit_message>
lab1: refactor title list, lab4: add otchet.docx init list
</commit_message>
<xml_diff>
--- a/lab1/Otchet.docx
+++ b/lab1/Otchet.docx
@@ -2,15 +2,493 @@
 <file path=word/document.xml><?xml version="1.0" encoding="utf-8"?>
 <w:document xmlns:wpc="http://schemas.microsoft.com/office/word/2010/wordprocessingCanvas" xmlns:cx="http://schemas.microsoft.com/office/drawing/2014/chartex" xmlns:cx1="http://schemas.microsoft.com/office/drawing/2015/9/8/chartex" xmlns:cx2="http://schemas.microsoft.com/office/drawing/2015/10/21/chartex" xmlns:cx3="http://schemas.microsoft.com/office/drawing/2016/5/9/chartex" xmlns:cx4="http://schemas.microsoft.com/office/drawing/2016/5/10/chartex" xmlns:cx5="http://schemas.microsoft.com/office/drawing/2016/5/11/chartex" xmlns:cx6="http://schemas.microsoft.com/office/drawing/2016/5/12/chartex" xmlns:cx7="http://schemas.microsoft.com/office/drawing/2016/5/13/chartex" xmlns:cx8="http://schemas.microsoft.com/office/drawing/2016/5/14/chartex" xmlns:mc="http://schemas.openxmlformats.org/markup-compatibility/2006" xmlns:aink="http://schemas.microsoft.com/office/drawing/2016/ink" xmlns:am3d="http://schemas.microsoft.com/office/drawing/2017/model3d" xmlns:o="urn:schemas-microsoft-com:office:office" xmlns:oel="http://schemas.microsoft.com/office/2019/extlst" xmlns:r="http://schemas.openxmlformats.org/officeDocument/2006/relationships" xmlns:m="http://schemas.openxmlformats.org/officeDocument/2006/math" xmlns:v="urn:schemas-microsoft-com:vml" xmlns:wp14="http://schemas.microsoft.com/office/word/2010/wordprocessingDrawing" xmlns:wp="http://schemas.openxmlformats.org/drawingml/2006/wordprocessingDrawing" xmlns:w10="urn:schemas-microsoft-com:office:word" xmlns:w="http://schemas.openxmlformats.org/wordprocessingml/2006/main" xmlns:w14="http://schemas.microsoft.com/office/word/2010/wordml" xmlns:w15="http://schemas.microsoft.com/office/word/2012/wordml" xmlns:w16cex="http://schemas.microsoft.com/office/word/2018/wordml/cex" xmlns:w16cid="http://schemas.microsoft.com/office/word/2016/wordml/cid" xmlns:w16="http://schemas.microsoft.com/office/word/2018/wordml" xmlns:w16sdtdh="http://schemas.microsoft.com/office/word/2020/wordml/sdtdatahash" xmlns:w16se="http://schemas.microsoft.com/office/word/2015/wordml/symex" xmlns:wpg="http://schemas.microsoft.com/office/word/2010/wordprocessingGroup" xmlns:wpi="http://schemas.microsoft.com/office/word/2010/wordprocessingInk" xmlns:wne="http://schemas.microsoft.com/office/word/2006/wordml" xmlns:wps="http://schemas.microsoft.com/office/word/2010/wordprocessingShape" mc:Ignorable="w14 w15 w16se w16cid w16 w16cex w16sdtdh wp14">
   <w:body>
-    <w:p>
-      <w:pPr>
-        <w:spacing w:line="360" w:lineRule="auto"/>
+    <w:tbl>
+      <w:tblPr>
+        <w:tblW w:w="5000" w:type="pct"/>
+        <w:tblBorders>
+          <w:bottom w:val="single" w:sz="8" w:space="0" w:color="auto"/>
+        </w:tblBorders>
+        <w:tblCellMar>
+          <w:left w:w="0" w:type="dxa"/>
+          <w:right w:w="0" w:type="dxa"/>
+        </w:tblCellMar>
+        <w:tblLook w:val="04A0" w:firstRow="1" w:lastRow="0" w:firstColumn="1" w:lastColumn="0" w:noHBand="0" w:noVBand="1"/>
+      </w:tblPr>
+      <w:tblGrid>
+        <w:gridCol w:w="9355"/>
+      </w:tblGrid>
+      <w:tr>
+        <w:trPr>
+          <w:cantSplit/>
+          <w:trHeight w:val="184"/>
+        </w:trPr>
+        <w:tc>
+          <w:tcPr>
+            <w:tcW w:w="5000" w:type="pct"/>
+            <w:tcBorders>
+              <w:top w:val="nil"/>
+              <w:left w:val="nil"/>
+              <w:bottom w:val="nil"/>
+              <w:right w:val="nil"/>
+            </w:tcBorders>
+            <w:hideMark/>
+          </w:tcPr>
+          <w:p>
+            <w:pPr>
+              <w:widowControl w:val="0"/>
+              <w:jc w:val="center"/>
+              <w:rPr>
+                <w:rFonts w:ascii="Times New Roman" w:hAnsi="Times New Roman" w:cs="Times New Roman"/>
+                <w:caps/>
+                <w:sz w:val="28"/>
+                <w:szCs w:val="28"/>
+                <w:lang w:val="en-US"/>
+              </w:rPr>
+            </w:pPr>
+            <w:r>
+              <w:rPr>
+                <w:rFonts w:ascii="Times New Roman" w:hAnsi="Times New Roman" w:cs="Times New Roman"/>
+                <w:sz w:val="28"/>
+                <w:szCs w:val="28"/>
+                <w:lang w:val="en-US"/>
+              </w:rPr>
+              <w:br w:type="page"/>
+            </w:r>
+            <w:r>
+              <w:rPr>
+                <w:rFonts w:ascii="Times New Roman" w:hAnsi="Times New Roman" w:cs="Times New Roman"/>
+                <w:b/>
+                <w:bCs/>
+                <w:sz w:val="28"/>
+                <w:szCs w:val="28"/>
+                <w:lang w:val="en-US"/>
+              </w:rPr>
+              <w:br w:type="page"/>
+            </w:r>
+            <w:r>
+              <w:rPr>
+                <w:rFonts w:ascii="Times New Roman" w:hAnsi="Times New Roman" w:cs="Times New Roman"/>
+                <w:caps/>
+                <w:noProof/>
+                <w:sz w:val="28"/>
+                <w:szCs w:val="28"/>
+                <w:lang w:eastAsia="ru-RU"/>
+              </w:rPr>
+              <w:drawing>
+                <wp:inline distT="0" distB="0" distL="0" distR="0" wp14:anchorId="22BA0A56" wp14:editId="562B5078">
+                  <wp:extent cx="1085850" cy="1219200"/>
+                  <wp:effectExtent l="0" t="0" r="0" b="0"/>
+                  <wp:docPr id="1" name="Рисунок 10"/>
+                  <wp:cNvGraphicFramePr>
+                    <a:graphicFrameLocks xmlns:a="http://schemas.openxmlformats.org/drawingml/2006/main" noChangeAspect="1"/>
+                  </wp:cNvGraphicFramePr>
+                  <a:graphic xmlns:a="http://schemas.openxmlformats.org/drawingml/2006/main">
+                    <a:graphicData uri="http://schemas.openxmlformats.org/drawingml/2006/picture">
+                      <pic:pic xmlns:pic="http://schemas.openxmlformats.org/drawingml/2006/picture">
+                        <pic:nvPicPr>
+                          <pic:cNvPr id="0" name="Рисунок 10"/>
+                          <pic:cNvPicPr>
+                            <a:picLocks noChangeAspect="1" noChangeArrowheads="1"/>
+                          </pic:cNvPicPr>
+                        </pic:nvPicPr>
+                        <pic:blipFill>
+                          <a:blip r:embed="rId5">
+                            <a:extLst>
+                              <a:ext uri="{28A0092B-C50C-407E-A947-70E740481C1C}">
+                                <a14:useLocalDpi xmlns:a14="http://schemas.microsoft.com/office/drawing/2010/main" val="0"/>
+                              </a:ext>
+                            </a:extLst>
+                          </a:blip>
+                          <a:srcRect/>
+                          <a:stretch>
+                            <a:fillRect/>
+                          </a:stretch>
+                        </pic:blipFill>
+                        <pic:spPr bwMode="auto">
+                          <a:xfrm>
+                            <a:off x="0" y="0"/>
+                            <a:ext cx="1085850" cy="1219200"/>
+                          </a:xfrm>
+                          <a:prstGeom prst="rect">
+                            <a:avLst/>
+                          </a:prstGeom>
+                          <a:noFill/>
+                          <a:ln>
+                            <a:noFill/>
+                          </a:ln>
+                        </pic:spPr>
+                      </pic:pic>
+                    </a:graphicData>
+                  </a:graphic>
+                </wp:inline>
+              </w:drawing>
+            </w:r>
+          </w:p>
+        </w:tc>
+      </w:tr>
+      <w:tr>
+        <w:trPr>
+          <w:cantSplit/>
+          <w:trHeight w:val="184"/>
+        </w:trPr>
+        <w:tc>
+          <w:tcPr>
+            <w:tcW w:w="5000" w:type="pct"/>
+            <w:tcBorders>
+              <w:top w:val="nil"/>
+              <w:left w:val="nil"/>
+              <w:bottom w:val="nil"/>
+              <w:right w:val="nil"/>
+            </w:tcBorders>
+            <w:vAlign w:val="center"/>
+          </w:tcPr>
+          <w:p>
+            <w:pPr>
+              <w:widowControl w:val="0"/>
+              <w:jc w:val="center"/>
+              <w:rPr>
+                <w:rFonts w:ascii="Times New Roman" w:hAnsi="Times New Roman" w:cs="Times New Roman"/>
+                <w:caps/>
+                <w:sz w:val="28"/>
+                <w:szCs w:val="28"/>
+                <w:lang w:val="en-US"/>
+              </w:rPr>
+            </w:pPr>
+          </w:p>
+          <w:p>
+            <w:pPr>
+              <w:widowControl w:val="0"/>
+              <w:jc w:val="center"/>
+              <w:rPr>
+                <w:rFonts w:ascii="Times New Roman" w:hAnsi="Times New Roman" w:cs="Times New Roman"/>
+                <w:caps/>
+                <w:sz w:val="28"/>
+                <w:szCs w:val="28"/>
+                <w:lang w:val="en-US"/>
+              </w:rPr>
+            </w:pPr>
+            <w:r>
+              <w:rPr>
+                <w:rFonts w:ascii="Times New Roman" w:hAnsi="Times New Roman" w:cs="Times New Roman"/>
+                <w:caps/>
+                <w:sz w:val="28"/>
+                <w:szCs w:val="28"/>
+                <w:lang w:val="en-US"/>
+              </w:rPr>
+              <w:t>МИНОБРНАУКИ РОССИИ</w:t>
+            </w:r>
+          </w:p>
+        </w:tc>
+      </w:tr>
+      <w:tr>
+        <w:trPr>
+          <w:cantSplit/>
+          <w:trHeight w:val="18"/>
+        </w:trPr>
+        <w:tc>
+          <w:tcPr>
+            <w:tcW w:w="5000" w:type="pct"/>
+            <w:tcBorders>
+              <w:top w:val="nil"/>
+              <w:left w:val="nil"/>
+              <w:bottom w:val="single" w:sz="8" w:space="0" w:color="auto"/>
+              <w:right w:val="nil"/>
+            </w:tcBorders>
+            <w:hideMark/>
+          </w:tcPr>
+          <w:p>
+            <w:pPr>
+              <w:widowControl w:val="0"/>
+              <w:jc w:val="center"/>
+              <w:rPr>
+                <w:rFonts w:ascii="Times New Roman" w:hAnsi="Times New Roman" w:cs="Times New Roman"/>
+                <w:sz w:val="28"/>
+                <w:szCs w:val="28"/>
+              </w:rPr>
+            </w:pPr>
+            <w:r>
+              <w:rPr>
+                <w:rFonts w:ascii="Times New Roman" w:hAnsi="Times New Roman" w:cs="Times New Roman"/>
+                <w:sz w:val="28"/>
+                <w:szCs w:val="28"/>
+              </w:rPr>
+              <w:t xml:space="preserve">Федеральное государственное бюджетное образовательное учреждение </w:t>
+            </w:r>
+          </w:p>
+          <w:p>
+            <w:pPr>
+              <w:widowControl w:val="0"/>
+              <w:jc w:val="center"/>
+              <w:rPr>
+                <w:rFonts w:ascii="Times New Roman" w:hAnsi="Times New Roman" w:cs="Times New Roman"/>
+                <w:sz w:val="28"/>
+                <w:szCs w:val="28"/>
+              </w:rPr>
+            </w:pPr>
+            <w:r>
+              <w:rPr>
+                <w:rFonts w:ascii="Times New Roman" w:hAnsi="Times New Roman" w:cs="Times New Roman"/>
+                <w:sz w:val="28"/>
+                <w:szCs w:val="28"/>
+              </w:rPr>
+              <w:t xml:space="preserve"> высшего образования</w:t>
+            </w:r>
+          </w:p>
+          <w:p>
+            <w:pPr>
+              <w:widowControl w:val="0"/>
+              <w:jc w:val="center"/>
+              <w:rPr>
+                <w:rFonts w:ascii="Times New Roman" w:hAnsi="Times New Roman" w:cs="Times New Roman"/>
+                <w:b/>
+                <w:sz w:val="28"/>
+                <w:szCs w:val="28"/>
+              </w:rPr>
+            </w:pPr>
+            <w:r>
+              <w:rPr>
+                <w:rFonts w:ascii="Times New Roman" w:hAnsi="Times New Roman" w:cs="Times New Roman"/>
+                <w:b/>
+                <w:sz w:val="28"/>
+                <w:szCs w:val="28"/>
+              </w:rPr>
+              <w:t>«МИРЭА – Российский технологический университет»</w:t>
+            </w:r>
+          </w:p>
+          <w:p>
+            <w:pPr>
+              <w:widowControl w:val="0"/>
+              <w:jc w:val="center"/>
+              <w:rPr>
+                <w:rFonts w:ascii="Times New Roman" w:hAnsi="Times New Roman" w:cs="Times New Roman"/>
+                <w:b/>
+                <w:sz w:val="28"/>
+                <w:szCs w:val="28"/>
+              </w:rPr>
+            </w:pPr>
+            <w:r>
+              <w:rPr>
+                <w:rFonts w:ascii="Times New Roman" w:hAnsi="Times New Roman" w:cs="Times New Roman"/>
+                <w:b/>
+                <w:sz w:val="28"/>
+                <w:szCs w:val="28"/>
+              </w:rPr>
+              <w:t>РТУ МИРЭА</w:t>
+            </w:r>
+          </w:p>
+        </w:tc>
+      </w:tr>
+    </w:tbl>
+    <w:p>
+      <w:pPr>
+        <w:widowControl w:val="0"/>
         <w:jc w:val="center"/>
+        <w:rPr>
+          <w:rFonts w:ascii="Times New Roman" w:hAnsi="Times New Roman" w:cs="Times New Roman"/>
+          <w:sz w:val="28"/>
+          <w:szCs w:val="28"/>
+        </w:rPr>
+      </w:pPr>
+    </w:p>
+    <w:p>
+      <w:pPr>
+        <w:jc w:val="center"/>
+        <w:rPr>
+          <w:rFonts w:ascii="Times New Roman" w:hAnsi="Times New Roman" w:cs="Times New Roman"/>
+          <w:sz w:val="28"/>
+          <w:szCs w:val="28"/>
+        </w:rPr>
+      </w:pPr>
+      <w:r>
+        <w:rPr>
+          <w:rFonts w:ascii="Times New Roman" w:hAnsi="Times New Roman" w:cs="Times New Roman"/>
+          <w:sz w:val="28"/>
+          <w:szCs w:val="28"/>
+        </w:rPr>
+        <w:t>Институт кибербезопасности и цифровых технологий</w:t>
+      </w:r>
+    </w:p>
+    <w:p>
+      <w:pPr>
+        <w:jc w:val="center"/>
+        <w:rPr>
+          <w:rFonts w:ascii="Times New Roman" w:hAnsi="Times New Roman" w:cs="Times New Roman"/>
+          <w:sz w:val="28"/>
+          <w:szCs w:val="28"/>
+        </w:rPr>
+      </w:pPr>
+      <w:r>
+        <w:rPr>
+          <w:rFonts w:ascii="Times New Roman" w:hAnsi="Times New Roman" w:cs="Times New Roman"/>
+          <w:sz w:val="28"/>
+          <w:szCs w:val="28"/>
+        </w:rPr>
+        <w:t>КБ-4 «Интеллектуальные системы информационной безопасности»</w:t>
+      </w:r>
+    </w:p>
+    <w:p>
+      <w:pPr>
+        <w:jc w:val="center"/>
+        <w:rPr>
+          <w:rFonts w:ascii="Times New Roman" w:hAnsi="Times New Roman" w:cs="Times New Roman"/>
+          <w:sz w:val="28"/>
+          <w:szCs w:val="28"/>
+        </w:rPr>
+      </w:pPr>
+    </w:p>
+    <w:p>
+      <w:pPr>
+        <w:jc w:val="center"/>
+        <w:rPr>
+          <w:rFonts w:ascii="Times New Roman" w:hAnsi="Times New Roman" w:cs="Times New Roman"/>
+          <w:sz w:val="28"/>
+          <w:szCs w:val="28"/>
+        </w:rPr>
+      </w:pPr>
+    </w:p>
+    <w:p>
+      <w:pPr>
+        <w:jc w:val="center"/>
+        <w:rPr>
+          <w:rFonts w:ascii="Times New Roman" w:hAnsi="Times New Roman" w:cs="Times New Roman"/>
+          <w:sz w:val="28"/>
+          <w:szCs w:val="28"/>
+        </w:rPr>
+      </w:pPr>
+      <w:r>
+        <w:rPr>
+          <w:rFonts w:ascii="Times New Roman" w:hAnsi="Times New Roman" w:cs="Times New Roman"/>
+          <w:sz w:val="28"/>
+          <w:szCs w:val="28"/>
+        </w:rPr>
+        <w:t>Отчет по лабораторной работе №</w:t>
+      </w:r>
+      <w:r>
+        <w:rPr>
+          <w:rFonts w:ascii="Times New Roman" w:hAnsi="Times New Roman" w:cs="Times New Roman"/>
+          <w:sz w:val="28"/>
+          <w:szCs w:val="28"/>
+        </w:rPr>
+        <w:t>1</w:t>
+      </w:r>
+    </w:p>
+    <w:p>
+      <w:pPr>
+        <w:jc w:val="center"/>
+        <w:rPr>
+          <w:rFonts w:ascii="Times New Roman" w:hAnsi="Times New Roman" w:cs="Times New Roman"/>
+          <w:sz w:val="28"/>
+          <w:szCs w:val="28"/>
+        </w:rPr>
+      </w:pPr>
+      <w:r>
+        <w:rPr>
+          <w:rFonts w:ascii="Times New Roman" w:hAnsi="Times New Roman" w:cs="Times New Roman"/>
+          <w:sz w:val="28"/>
+          <w:szCs w:val="28"/>
+        </w:rPr>
+        <w:t>по дисциплине: «Анализ защищенности систем искусственного интеллекта»</w:t>
+      </w:r>
+    </w:p>
+    <w:p>
+      <w:pPr>
+        <w:rPr>
+          <w:rFonts w:ascii="Times New Roman" w:hAnsi="Times New Roman" w:cs="Times New Roman"/>
+          <w:b/>
+          <w:sz w:val="28"/>
+          <w:szCs w:val="28"/>
+        </w:rPr>
+      </w:pPr>
+    </w:p>
+    <w:p>
+      <w:pPr>
+        <w:rPr>
+          <w:rFonts w:ascii="Times New Roman" w:hAnsi="Times New Roman" w:cs="Times New Roman"/>
+          <w:b/>
+          <w:sz w:val="28"/>
+          <w:szCs w:val="28"/>
+        </w:rPr>
+      </w:pPr>
+    </w:p>
+    <w:p>
+      <w:pPr>
+        <w:jc w:val="right"/>
+        <w:rPr>
+          <w:rFonts w:ascii="Times New Roman" w:hAnsi="Times New Roman" w:cs="Times New Roman"/>
+          <w:sz w:val="28"/>
+          <w:szCs w:val="28"/>
+        </w:rPr>
+      </w:pPr>
+      <w:r>
         <w:rPr>
           <w:rFonts w:ascii="Times New Roman" w:hAnsi="Times New Roman" w:cs="Times New Roman"/>
           <w:b/>
           <w:bCs/>
-          <w:color w:val="000000" w:themeColor="text1"/>
+          <w:sz w:val="28"/>
+          <w:szCs w:val="28"/>
+        </w:rPr>
+        <w:t>Выполнил</w:t>
+      </w:r>
+      <w:r>
+        <w:rPr>
+          <w:rFonts w:ascii="Times New Roman" w:hAnsi="Times New Roman" w:cs="Times New Roman"/>
+          <w:sz w:val="28"/>
+          <w:szCs w:val="28"/>
+        </w:rPr>
+        <w:t>:</w:t>
+      </w:r>
+    </w:p>
+    <w:p>
+      <w:pPr>
+        <w:jc w:val="right"/>
+        <w:rPr>
+          <w:rFonts w:ascii="Times New Roman" w:hAnsi="Times New Roman" w:cs="Times New Roman"/>
+          <w:sz w:val="28"/>
+          <w:szCs w:val="28"/>
+        </w:rPr>
+      </w:pPr>
+      <w:r>
+        <w:rPr>
+          <w:rFonts w:ascii="Times New Roman" w:hAnsi="Times New Roman" w:cs="Times New Roman"/>
+          <w:sz w:val="28"/>
+          <w:szCs w:val="28"/>
+        </w:rPr>
+        <w:t>Студент группы ББМО-02-22</w:t>
+      </w:r>
+    </w:p>
+    <w:p>
+      <w:pPr>
+        <w:jc w:val="right"/>
+        <w:rPr>
+          <w:rFonts w:ascii="Times New Roman" w:hAnsi="Times New Roman" w:cs="Times New Roman"/>
+          <w:sz w:val="28"/>
+          <w:szCs w:val="28"/>
+        </w:rPr>
+      </w:pPr>
+      <w:r>
+        <w:rPr>
+          <w:rFonts w:ascii="Times New Roman" w:hAnsi="Times New Roman" w:cs="Times New Roman"/>
+          <w:sz w:val="28"/>
+          <w:szCs w:val="28"/>
+        </w:rPr>
+        <w:t>Филиппов Леонид Алексеевич</w:t>
+      </w:r>
+    </w:p>
+    <w:p>
+      <w:pPr>
+        <w:jc w:val="right"/>
+        <w:rPr>
+          <w:rFonts w:ascii="Times New Roman" w:hAnsi="Times New Roman" w:cs="Times New Roman"/>
+          <w:sz w:val="28"/>
+          <w:szCs w:val="28"/>
+        </w:rPr>
+      </w:pPr>
+    </w:p>
+    <w:p>
+      <w:pPr>
+        <w:jc w:val="right"/>
+        <w:rPr>
+          <w:rFonts w:ascii="Times New Roman" w:hAnsi="Times New Roman" w:cs="Times New Roman"/>
           <w:sz w:val="28"/>
           <w:szCs w:val="28"/>
         </w:rPr>
@@ -20,14 +498,228 @@
           <w:rFonts w:ascii="Times New Roman" w:hAnsi="Times New Roman" w:cs="Times New Roman"/>
           <w:b/>
           <w:bCs/>
-          <w:color w:val="000000" w:themeColor="text1"/>
-          <w:sz w:val="28"/>
-          <w:szCs w:val="28"/>
-        </w:rPr>
-        <w:t xml:space="preserve">ББМО-02-22 Филиппов </w:t>
-      </w:r>
-      <w:proofErr w:type="gramStart"/>
-      <w:r>
+          <w:sz w:val="28"/>
+          <w:szCs w:val="28"/>
+        </w:rPr>
+        <w:t>Проверил</w:t>
+      </w:r>
+      <w:r>
+        <w:rPr>
+          <w:rFonts w:ascii="Times New Roman" w:hAnsi="Times New Roman" w:cs="Times New Roman"/>
+          <w:sz w:val="28"/>
+          <w:szCs w:val="28"/>
+        </w:rPr>
+        <w:t>:</w:t>
+      </w:r>
+    </w:p>
+    <w:p>
+      <w:pPr>
+        <w:jc w:val="right"/>
+        <w:rPr>
+          <w:rFonts w:ascii="Times New Roman" w:hAnsi="Times New Roman" w:cs="Times New Roman"/>
+          <w:sz w:val="28"/>
+          <w:szCs w:val="28"/>
+        </w:rPr>
+      </w:pPr>
+      <w:r>
+        <w:rPr>
+          <w:rFonts w:ascii="Times New Roman" w:hAnsi="Times New Roman" w:cs="Times New Roman"/>
+          <w:sz w:val="28"/>
+          <w:szCs w:val="28"/>
+        </w:rPr>
+        <w:t>Спирин Андрей Андреевич</w:t>
+      </w:r>
+    </w:p>
+    <w:p>
+      <w:pPr>
+        <w:rPr>
+          <w:rFonts w:ascii="Times New Roman" w:hAnsi="Times New Roman" w:cs="Times New Roman"/>
+          <w:b/>
+          <w:sz w:val="28"/>
+          <w:szCs w:val="28"/>
+        </w:rPr>
+      </w:pPr>
+    </w:p>
+    <w:p>
+      <w:pPr>
+        <w:rPr>
+          <w:rFonts w:ascii="Times New Roman" w:hAnsi="Times New Roman" w:cs="Times New Roman"/>
+          <w:b/>
+          <w:sz w:val="28"/>
+          <w:szCs w:val="28"/>
+        </w:rPr>
+      </w:pPr>
+    </w:p>
+    <w:p>
+      <w:pPr>
+        <w:rPr>
+          <w:rFonts w:ascii="Times New Roman" w:hAnsi="Times New Roman" w:cs="Times New Roman"/>
+          <w:b/>
+          <w:sz w:val="28"/>
+          <w:szCs w:val="28"/>
+        </w:rPr>
+      </w:pPr>
+    </w:p>
+    <w:p>
+      <w:pPr>
+        <w:rPr>
+          <w:rFonts w:ascii="Times New Roman" w:hAnsi="Times New Roman" w:cs="Times New Roman"/>
+          <w:b/>
+          <w:sz w:val="28"/>
+          <w:szCs w:val="28"/>
+        </w:rPr>
+      </w:pPr>
+    </w:p>
+    <w:p>
+      <w:pPr>
+        <w:rPr>
+          <w:rFonts w:ascii="Times New Roman" w:hAnsi="Times New Roman" w:cs="Times New Roman"/>
+          <w:b/>
+          <w:sz w:val="28"/>
+          <w:szCs w:val="28"/>
+        </w:rPr>
+      </w:pPr>
+    </w:p>
+    <w:p>
+      <w:pPr>
+        <w:rPr>
+          <w:rFonts w:ascii="Times New Roman" w:hAnsi="Times New Roman" w:cs="Times New Roman"/>
+          <w:b/>
+          <w:sz w:val="28"/>
+          <w:szCs w:val="28"/>
+        </w:rPr>
+      </w:pPr>
+    </w:p>
+    <w:p>
+      <w:pPr>
+        <w:rPr>
+          <w:rFonts w:ascii="Times New Roman" w:hAnsi="Times New Roman" w:cs="Times New Roman"/>
+          <w:b/>
+          <w:sz w:val="28"/>
+          <w:szCs w:val="28"/>
+        </w:rPr>
+      </w:pPr>
+    </w:p>
+    <w:p>
+      <w:pPr>
+        <w:rPr>
+          <w:rFonts w:ascii="Times New Roman" w:hAnsi="Times New Roman" w:cs="Times New Roman"/>
+          <w:b/>
+          <w:sz w:val="28"/>
+          <w:szCs w:val="28"/>
+        </w:rPr>
+      </w:pPr>
+    </w:p>
+    <w:p>
+      <w:pPr>
+        <w:jc w:val="center"/>
+        <w:rPr>
+          <w:rFonts w:ascii="Times New Roman" w:hAnsi="Times New Roman" w:cs="Times New Roman"/>
+          <w:bCs/>
+          <w:sz w:val="28"/>
+          <w:szCs w:val="28"/>
+        </w:rPr>
+      </w:pPr>
+    </w:p>
+    <w:p>
+      <w:pPr>
+        <w:jc w:val="center"/>
+        <w:rPr>
+          <w:rFonts w:ascii="Times New Roman" w:hAnsi="Times New Roman" w:cs="Times New Roman"/>
+          <w:bCs/>
+          <w:sz w:val="28"/>
+          <w:szCs w:val="28"/>
+        </w:rPr>
+      </w:pPr>
+    </w:p>
+    <w:p>
+      <w:pPr>
+        <w:jc w:val="center"/>
+        <w:rPr>
+          <w:rFonts w:ascii="Times New Roman" w:hAnsi="Times New Roman" w:cs="Times New Roman"/>
+          <w:bCs/>
+          <w:sz w:val="28"/>
+          <w:szCs w:val="28"/>
+        </w:rPr>
+      </w:pPr>
+    </w:p>
+    <w:p>
+      <w:pPr>
+        <w:jc w:val="center"/>
+        <w:rPr>
+          <w:rFonts w:ascii="Times New Roman" w:hAnsi="Times New Roman" w:cs="Times New Roman"/>
+          <w:bCs/>
+          <w:sz w:val="28"/>
+          <w:szCs w:val="28"/>
+        </w:rPr>
+      </w:pPr>
+    </w:p>
+    <w:p>
+      <w:pPr>
+        <w:jc w:val="center"/>
+        <w:rPr>
+          <w:rFonts w:ascii="Times New Roman" w:hAnsi="Times New Roman" w:cs="Times New Roman"/>
+          <w:bCs/>
+          <w:sz w:val="28"/>
+          <w:szCs w:val="28"/>
+        </w:rPr>
+      </w:pPr>
+    </w:p>
+    <w:p>
+      <w:pPr>
+        <w:jc w:val="center"/>
+        <w:rPr>
+          <w:rFonts w:ascii="Times New Roman" w:hAnsi="Times New Roman" w:cs="Times New Roman"/>
+          <w:bCs/>
+          <w:sz w:val="28"/>
+          <w:szCs w:val="28"/>
+        </w:rPr>
+      </w:pPr>
+    </w:p>
+    <w:p>
+      <w:pPr>
+        <w:jc w:val="center"/>
+        <w:rPr>
+          <w:rFonts w:ascii="Times New Roman" w:hAnsi="Times New Roman" w:cs="Times New Roman"/>
+          <w:bCs/>
+          <w:sz w:val="28"/>
+          <w:szCs w:val="28"/>
+        </w:rPr>
+      </w:pPr>
+    </w:p>
+    <w:p>
+      <w:pPr>
+        <w:jc w:val="center"/>
+        <w:rPr>
+          <w:rFonts w:ascii="Times New Roman" w:hAnsi="Times New Roman" w:cs="Times New Roman"/>
+          <w:bCs/>
+          <w:sz w:val="28"/>
+          <w:szCs w:val="28"/>
+        </w:rPr>
+      </w:pPr>
+    </w:p>
+    <w:p>
+      <w:pPr>
+        <w:jc w:val="center"/>
+        <w:rPr>
+          <w:rFonts w:ascii="Times New Roman" w:hAnsi="Times New Roman" w:cs="Times New Roman"/>
+          <w:bCs/>
+          <w:sz w:val="28"/>
+          <w:szCs w:val="28"/>
+        </w:rPr>
+      </w:pPr>
+      <w:r>
+        <w:rPr>
+          <w:rFonts w:ascii="Times New Roman" w:hAnsi="Times New Roman" w:cs="Times New Roman"/>
+          <w:bCs/>
+          <w:sz w:val="28"/>
+          <w:szCs w:val="28"/>
+        </w:rPr>
+        <w:t>Москва 2024</w:t>
+      </w:r>
+    </w:p>
+    <w:p>
+      <w:pPr>
         <w:rPr>
           <w:rFonts w:ascii="Times New Roman" w:hAnsi="Times New Roman" w:cs="Times New Roman"/>
           <w:b/>
@@ -36,72 +728,12 @@
           <w:sz w:val="28"/>
           <w:szCs w:val="28"/>
         </w:rPr>
-        <w:t>Л.А</w:t>
-      </w:r>
-      <w:proofErr w:type="gramEnd"/>
-    </w:p>
-    <w:p>
-      <w:pPr>
-        <w:spacing w:line="360" w:lineRule="auto"/>
-        <w:jc w:val="center"/>
+      </w:pPr>
+      <w:r>
         <w:rPr>
           <w:rFonts w:ascii="Times New Roman" w:hAnsi="Times New Roman" w:cs="Times New Roman"/>
           <w:b/>
           <w:bCs/>
-          <w:color w:val="000000" w:themeColor="text1"/>
-          <w:sz w:val="28"/>
-          <w:szCs w:val="28"/>
-        </w:rPr>
-      </w:pPr>
-      <w:r>
-        <w:rPr>
-          <w:rFonts w:ascii="Times New Roman" w:hAnsi="Times New Roman" w:cs="Times New Roman"/>
-          <w:b/>
-          <w:bCs/>
-          <w:color w:val="000000" w:themeColor="text1"/>
-          <w:sz w:val="28"/>
-          <w:szCs w:val="28"/>
-        </w:rPr>
-        <w:t>«Анализ защищенности систем искусственного интеллекта»</w:t>
-      </w:r>
-    </w:p>
-    <w:p>
-      <w:pPr>
-        <w:spacing w:line="360" w:lineRule="auto"/>
-        <w:jc w:val="center"/>
-        <w:rPr>
-          <w:rFonts w:ascii="Times New Roman" w:hAnsi="Times New Roman" w:cs="Times New Roman"/>
-          <w:b/>
-          <w:bCs/>
-          <w:color w:val="000000" w:themeColor="text1"/>
-          <w:sz w:val="28"/>
-          <w:szCs w:val="28"/>
-        </w:rPr>
-      </w:pPr>
-      <w:r>
-        <w:rPr>
-          <w:rFonts w:ascii="Times New Roman" w:hAnsi="Times New Roman" w:cs="Times New Roman"/>
-          <w:b/>
-          <w:bCs/>
-          <w:color w:val="000000" w:themeColor="text1"/>
-          <w:sz w:val="28"/>
-          <w:szCs w:val="28"/>
-        </w:rPr>
-        <w:t>Лабораторная работа 1</w:t>
-      </w:r>
-    </w:p>
-    <w:p>
-      <w:pPr>
-        <w:rPr>
-          <w:rFonts w:ascii="Times New Roman" w:hAnsi="Times New Roman" w:cs="Times New Roman"/>
-          <w:color w:val="000000" w:themeColor="text1"/>
-          <w:sz w:val="28"/>
-          <w:szCs w:val="28"/>
-        </w:rPr>
-      </w:pPr>
-      <w:r>
-        <w:rPr>
-          <w:rFonts w:ascii="Times New Roman" w:hAnsi="Times New Roman" w:cs="Times New Roman"/>
           <w:color w:val="000000" w:themeColor="text1"/>
           <w:sz w:val="28"/>
           <w:szCs w:val="28"/>
@@ -139,7 +771,7 @@
         <w:lastRenderedPageBreak/>
         <w:t>Клонируем </w:t>
       </w:r>
-      <w:hyperlink r:id="rId5" w:tgtFrame="_blank" w:history="1">
+      <w:hyperlink r:id="rId6" w:tgtFrame="_blank" w:history="1">
         <w:r>
           <w:rPr>
             <w:rFonts w:ascii="Times New Roman" w:eastAsia="Times New Roman" w:hAnsi="Times New Roman" w:cs="Times New Roman"/>
@@ -296,6 +928,7 @@
       <w:r>
         <w:rPr>
           <w:rFonts w:ascii="Times New Roman" w:eastAsia="Times New Roman" w:hAnsi="Times New Roman" w:cs="Times New Roman"/>
+          <w:noProof/>
           <w:color w:val="000000" w:themeColor="text1"/>
           <w:kern w:val="0"/>
           <w:sz w:val="28"/>
@@ -319,7 +952,7 @@
                     <pic:cNvPicPr/>
                   </pic:nvPicPr>
                   <pic:blipFill>
-                    <a:blip r:embed="rId6"/>
+                    <a:blip r:embed="rId7"/>
                     <a:stretch>
                       <a:fillRect/>
                     </a:stretch>
@@ -413,6 +1046,7 @@
       <w:r>
         <w:rPr>
           <w:rFonts w:ascii="Times New Roman" w:eastAsia="Times New Roman" w:hAnsi="Times New Roman" w:cs="Times New Roman"/>
+          <w:noProof/>
           <w:color w:val="000000" w:themeColor="text1"/>
           <w:kern w:val="0"/>
           <w:sz w:val="28"/>
@@ -436,7 +1070,7 @@
                     <pic:cNvPicPr/>
                   </pic:nvPicPr>
                   <pic:blipFill>
-                    <a:blip r:embed="rId7"/>
+                    <a:blip r:embed="rId8"/>
                     <a:stretch>
                       <a:fillRect/>
                     </a:stretch>
@@ -712,6 +1346,7 @@
       <w:r>
         <w:rPr>
           <w:rFonts w:ascii="Times New Roman" w:eastAsia="Times New Roman" w:hAnsi="Times New Roman" w:cs="Times New Roman"/>
+          <w:noProof/>
           <w:color w:val="000000" w:themeColor="text1"/>
           <w:kern w:val="0"/>
           <w:sz w:val="28"/>
@@ -735,7 +1370,7 @@
                     <pic:cNvPicPr/>
                   </pic:nvPicPr>
                   <pic:blipFill>
-                    <a:blip r:embed="rId8"/>
+                    <a:blip r:embed="rId9"/>
                     <a:stretch>
                       <a:fillRect/>
                     </a:stretch>
@@ -937,6 +1572,7 @@
       <w:r>
         <w:rPr>
           <w:rFonts w:ascii="Times New Roman" w:eastAsia="Times New Roman" w:hAnsi="Times New Roman" w:cs="Times New Roman"/>
+          <w:noProof/>
           <w:color w:val="000000" w:themeColor="text1"/>
           <w:kern w:val="0"/>
           <w:sz w:val="28"/>
@@ -960,7 +1596,7 @@
                     <pic:cNvPicPr/>
                   </pic:nvPicPr>
                   <pic:blipFill>
-                    <a:blip r:embed="rId9"/>
+                    <a:blip r:embed="rId10"/>
                     <a:stretch>
                       <a:fillRect/>
                     </a:stretch>
@@ -1159,6 +1795,7 @@
       <w:r>
         <w:rPr>
           <w:rFonts w:ascii="Times New Roman" w:eastAsia="Times New Roman" w:hAnsi="Times New Roman" w:cs="Times New Roman"/>
+          <w:noProof/>
           <w:color w:val="000000" w:themeColor="text1"/>
           <w:kern w:val="0"/>
           <w:sz w:val="28"/>
@@ -1182,7 +1819,7 @@
                     <pic:cNvPicPr/>
                   </pic:nvPicPr>
                   <pic:blipFill>
-                    <a:blip r:embed="rId10"/>
+                    <a:blip r:embed="rId11"/>
                     <a:stretch>
                       <a:fillRect/>
                     </a:stretch>
@@ -1341,6 +1978,7 @@
       <w:r>
         <w:rPr>
           <w:rFonts w:ascii="Times New Roman" w:eastAsia="Times New Roman" w:hAnsi="Times New Roman" w:cs="Times New Roman"/>
+          <w:noProof/>
           <w:color w:val="000000" w:themeColor="text1"/>
           <w:kern w:val="0"/>
           <w:sz w:val="28"/>
@@ -1364,7 +2002,7 @@
                     <pic:cNvPicPr/>
                   </pic:nvPicPr>
                   <pic:blipFill>
-                    <a:blip r:embed="rId11"/>
+                    <a:blip r:embed="rId12"/>
                     <a:stretch>
                       <a:fillRect/>
                     </a:stretch>
@@ -1401,6 +2039,7 @@
       <w:r>
         <w:rPr>
           <w:rFonts w:ascii="Times New Roman" w:eastAsia="Times New Roman" w:hAnsi="Times New Roman" w:cs="Times New Roman"/>
+          <w:noProof/>
           <w:color w:val="000000" w:themeColor="text1"/>
           <w:kern w:val="0"/>
           <w:sz w:val="28"/>
@@ -1424,7 +2063,7 @@
                     <pic:cNvPicPr/>
                   </pic:nvPicPr>
                   <pic:blipFill>
-                    <a:blip r:embed="rId12"/>
+                    <a:blip r:embed="rId13"/>
                     <a:stretch>
                       <a:fillRect/>
                     </a:stretch>
@@ -1543,6 +2182,7 @@
       <w:r>
         <w:rPr>
           <w:rFonts w:ascii="Times New Roman" w:eastAsia="Times New Roman" w:hAnsi="Times New Roman" w:cs="Times New Roman"/>
+          <w:noProof/>
           <w:color w:val="000000" w:themeColor="text1"/>
           <w:kern w:val="0"/>
           <w:sz w:val="28"/>
@@ -1566,7 +2206,7 @@
                     <pic:cNvPicPr/>
                   </pic:nvPicPr>
                   <pic:blipFill>
-                    <a:blip r:embed="rId13"/>
+                    <a:blip r:embed="rId14"/>
                     <a:stretch>
                       <a:fillRect/>
                     </a:stretch>
@@ -1711,6 +2351,7 @@
       <w:r>
         <w:rPr>
           <w:rFonts w:ascii="Times New Roman" w:eastAsia="Times New Roman" w:hAnsi="Times New Roman" w:cs="Times New Roman"/>
+          <w:noProof/>
           <w:color w:val="000000" w:themeColor="text1"/>
           <w:kern w:val="0"/>
           <w:sz w:val="28"/>
@@ -1734,7 +2375,7 @@
                     <pic:cNvPicPr/>
                   </pic:nvPicPr>
                   <pic:blipFill>
-                    <a:blip r:embed="rId14"/>
+                    <a:blip r:embed="rId15"/>
                     <a:stretch>
                       <a:fillRect/>
                     </a:stretch>
@@ -1856,6 +2497,7 @@
       <w:r>
         <w:rPr>
           <w:rFonts w:ascii="Times New Roman" w:eastAsia="Times New Roman" w:hAnsi="Times New Roman" w:cs="Times New Roman"/>
+          <w:noProof/>
           <w:color w:val="000000" w:themeColor="text1"/>
           <w:kern w:val="0"/>
           <w:sz w:val="28"/>
@@ -1879,7 +2521,7 @@
                     <pic:cNvPicPr/>
                   </pic:nvPicPr>
                   <pic:blipFill>
-                    <a:blip r:embed="rId15"/>
+                    <a:blip r:embed="rId16"/>
                     <a:stretch>
                       <a:fillRect/>
                     </a:stretch>
@@ -2195,6 +2837,7 @@
       <w:r>
         <w:rPr>
           <w:rFonts w:ascii="Times New Roman" w:eastAsia="Times New Roman" w:hAnsi="Times New Roman" w:cs="Times New Roman"/>
+          <w:noProof/>
           <w:color w:val="000000" w:themeColor="text1"/>
           <w:kern w:val="0"/>
           <w:sz w:val="28"/>
@@ -2219,7 +2862,7 @@
                     <pic:cNvPicPr/>
                   </pic:nvPicPr>
                   <pic:blipFill>
-                    <a:blip r:embed="rId16"/>
+                    <a:blip r:embed="rId17"/>
                     <a:stretch>
                       <a:fillRect/>
                     </a:stretch>

</xml_diff>